<commit_message>
Added Metadata to proposal
</commit_message>
<xml_diff>
--- a/GROUP A - Final.docx
+++ b/GROUP A - Final.docx
@@ -101,8 +101,13 @@
         <w:t xml:space="preserve"> of the globe. Spotify is one of the top music platforms in the U.S. One thing </w:t>
       </w:r>
       <w:r>
-        <w:t>that is</w:t>
-      </w:r>
+        <w:t xml:space="preserve">that </w:t>
+      </w:r>
+      <w:proofErr w:type="gramStart"/>
+      <w:r>
+        <w:t>is</w:t>
+      </w:r>
+      <w:proofErr w:type="gramEnd"/>
       <w:r>
         <w:t xml:space="preserve"> always interested me about music is how different the songs on the top of charts are; when I listen to Spotify’s top 50, I can expect to hear anything from pop to country or from rap to </w:t>
       </w:r>
@@ -234,6 +239,9 @@
     </w:p>
     <w:p>
       <w:r>
+        <w:rPr>
+          <w:noProof/>
+        </w:rPr>
         <w:lastRenderedPageBreak/>
         <w:drawing>
           <wp:inline distT="0" distB="0" distL="0" distR="0" wp14:anchorId="778D1DF0" wp14:editId="04A8F84E">
@@ -345,118 +353,296 @@
       </w:r>
     </w:p>
     <w:p/>
-    <w:tbl>
-      <w:tblPr>
-        <w:tblStyle w:val="PlainTable4"/>
-        <w:tblW w:w="5000" w:type="pct"/>
-        <w:tblLook w:val="04A0" w:firstRow="1" w:lastRow="0" w:firstColumn="1" w:lastColumn="0" w:noHBand="0" w:noVBand="1"/>
-        <w:tblDescription w:val="Table to enter Approved by names and Date"/>
-      </w:tblPr>
-      <w:tblGrid>
-        <w:gridCol w:w="1197"/>
-        <w:gridCol w:w="1944"/>
-        <w:gridCol w:w="175"/>
-        <w:gridCol w:w="1078"/>
-        <w:gridCol w:w="575"/>
-        <w:gridCol w:w="1198"/>
-        <w:gridCol w:w="1943"/>
-        <w:gridCol w:w="174"/>
-        <w:gridCol w:w="1076"/>
-      </w:tblGrid>
-      <w:tr>
-        <w:trPr>
-          <w:cnfStyle w:val="100000000000" w:firstRow="1" w:lastRow="0" w:firstColumn="0" w:lastColumn="0" w:oddVBand="0" w:evenVBand="0" w:oddHBand="0" w:evenHBand="0" w:firstRowFirstColumn="0" w:firstRowLastColumn="0" w:lastRowFirstColumn="0" w:lastRowLastColumn="0"/>
-          <w:trHeight w:val="1080"/>
-        </w:trPr>
-        <w:tc>
-          <w:tcPr>
-            <w:cnfStyle w:val="001000000000" w:firstRow="0" w:lastRow="0" w:firstColumn="1" w:lastColumn="0" w:oddVBand="0" w:evenVBand="0" w:oddHBand="0" w:evenHBand="0" w:firstRowFirstColumn="0" w:firstRowLastColumn="0" w:lastRowFirstColumn="0" w:lastRowLastColumn="0"/>
-            <w:tcW w:w="639" w:type="pct"/>
-          </w:tcPr>
-          <w:p/>
-        </w:tc>
-        <w:tc>
-          <w:tcPr>
-            <w:tcW w:w="1038" w:type="pct"/>
-          </w:tcPr>
-          <w:p>
-            <w:pPr>
-              <w:cnfStyle w:val="100000000000" w:firstRow="1" w:lastRow="0" w:firstColumn="0" w:lastColumn="0" w:oddVBand="0" w:evenVBand="0" w:oddHBand="0" w:evenHBand="0" w:firstRowFirstColumn="0" w:firstRowLastColumn="0" w:lastRowFirstColumn="0" w:lastRowLastColumn="0"/>
-            </w:pPr>
-          </w:p>
-        </w:tc>
-        <w:tc>
-          <w:tcPr>
-            <w:tcW w:w="93" w:type="pct"/>
-          </w:tcPr>
-          <w:p>
-            <w:pPr>
-              <w:cnfStyle w:val="100000000000" w:firstRow="1" w:lastRow="0" w:firstColumn="0" w:lastColumn="0" w:oddVBand="0" w:evenVBand="0" w:oddHBand="0" w:evenHBand="0" w:firstRowFirstColumn="0" w:firstRowLastColumn="0" w:lastRowFirstColumn="0" w:lastRowLastColumn="0"/>
-            </w:pPr>
-          </w:p>
-        </w:tc>
-        <w:tc>
-          <w:tcPr>
-            <w:tcW w:w="576" w:type="pct"/>
-          </w:tcPr>
-          <w:p>
-            <w:pPr>
-              <w:cnfStyle w:val="100000000000" w:firstRow="1" w:lastRow="0" w:firstColumn="0" w:lastColumn="0" w:oddVBand="0" w:evenVBand="0" w:oddHBand="0" w:evenHBand="0" w:firstRowFirstColumn="0" w:firstRowLastColumn="0" w:lastRowFirstColumn="0" w:lastRowLastColumn="0"/>
-            </w:pPr>
-          </w:p>
-        </w:tc>
-        <w:tc>
-          <w:tcPr>
-            <w:tcW w:w="307" w:type="pct"/>
-          </w:tcPr>
-          <w:p>
-            <w:pPr>
-              <w:cnfStyle w:val="100000000000" w:firstRow="1" w:lastRow="0" w:firstColumn="0" w:lastColumn="0" w:oddVBand="0" w:evenVBand="0" w:oddHBand="0" w:evenHBand="0" w:firstRowFirstColumn="0" w:firstRowLastColumn="0" w:lastRowFirstColumn="0" w:lastRowLastColumn="0"/>
-            </w:pPr>
-          </w:p>
-        </w:tc>
-        <w:tc>
-          <w:tcPr>
-            <w:tcW w:w="640" w:type="pct"/>
-          </w:tcPr>
-          <w:p>
-            <w:pPr>
-              <w:cnfStyle w:val="100000000000" w:firstRow="1" w:lastRow="0" w:firstColumn="0" w:lastColumn="0" w:oddVBand="0" w:evenVBand="0" w:oddHBand="0" w:evenHBand="0" w:firstRowFirstColumn="0" w:firstRowLastColumn="0" w:lastRowFirstColumn="0" w:lastRowLastColumn="0"/>
-            </w:pPr>
-          </w:p>
-        </w:tc>
-        <w:tc>
-          <w:tcPr>
-            <w:tcW w:w="1038" w:type="pct"/>
-          </w:tcPr>
-          <w:p>
-            <w:pPr>
-              <w:cnfStyle w:val="100000000000" w:firstRow="1" w:lastRow="0" w:firstColumn="0" w:lastColumn="0" w:oddVBand="0" w:evenVBand="0" w:oddHBand="0" w:evenHBand="0" w:firstRowFirstColumn="0" w:firstRowLastColumn="0" w:lastRowFirstColumn="0" w:lastRowLastColumn="0"/>
-            </w:pPr>
-          </w:p>
-        </w:tc>
-        <w:tc>
-          <w:tcPr>
-            <w:tcW w:w="93" w:type="pct"/>
-          </w:tcPr>
-          <w:p>
-            <w:pPr>
-              <w:cnfStyle w:val="100000000000" w:firstRow="1" w:lastRow="0" w:firstColumn="0" w:lastColumn="0" w:oddVBand="0" w:evenVBand="0" w:oddHBand="0" w:evenHBand="0" w:firstRowFirstColumn="0" w:firstRowLastColumn="0" w:lastRowFirstColumn="0" w:lastRowLastColumn="0"/>
-            </w:pPr>
-          </w:p>
-        </w:tc>
-        <w:tc>
-          <w:tcPr>
-            <w:tcW w:w="575" w:type="pct"/>
-          </w:tcPr>
-          <w:p>
-            <w:pPr>
-              <w:cnfStyle w:val="100000000000" w:firstRow="1" w:lastRow="0" w:firstColumn="0" w:lastColumn="0" w:oddVBand="0" w:evenVBand="0" w:oddHBand="0" w:evenHBand="0" w:firstRowFirstColumn="0" w:firstRowLastColumn="0" w:lastRowFirstColumn="0" w:lastRowLastColumn="0"/>
-            </w:pPr>
-          </w:p>
-        </w:tc>
-      </w:tr>
-    </w:tbl>
+    <w:p>
+      <w:pPr>
+        <w:pStyle w:val="Heading2"/>
+      </w:pPr>
+      <w:r>
+        <w:t>Metadata</w:t>
+      </w:r>
+    </w:p>
+    <w:p>
+      <w:r>
+        <w:t>Source: Spotify</w:t>
+      </w:r>
+      <w:r>
+        <w:t xml:space="preserve"> Web API</w:t>
+      </w:r>
+    </w:p>
+    <w:p>
+      <w:r>
+        <w:t>The original data contains songs from 1920 to 2020.</w:t>
+      </w:r>
+    </w:p>
+    <w:p>
+      <w:r>
+        <w:t>Data: 2000 – 2020</w:t>
+      </w:r>
+    </w:p>
+    <w:p>
+      <w:r>
+        <w:t xml:space="preserve">Columns: </w:t>
+      </w:r>
+    </w:p>
+    <w:p>
+      <w:pPr>
+        <w:pStyle w:val="ListParagraph"/>
+        <w:numPr>
+          <w:ilvl w:val="0"/>
+          <w:numId w:val="16"/>
+        </w:numPr>
+      </w:pPr>
+      <w:r>
+        <w:t>V</w:t>
+      </w:r>
+      <w:r>
+        <w:t>alence</w:t>
+      </w:r>
+      <w:r>
+        <w:tab/>
+      </w:r>
+    </w:p>
+    <w:p>
+      <w:pPr>
+        <w:pStyle w:val="ListParagraph"/>
+        <w:numPr>
+          <w:ilvl w:val="0"/>
+          <w:numId w:val="16"/>
+        </w:numPr>
+      </w:pPr>
+      <w:r>
+        <w:t>year</w:t>
+      </w:r>
+      <w:r>
+        <w:tab/>
+      </w:r>
+    </w:p>
+    <w:p>
+      <w:pPr>
+        <w:pStyle w:val="ListParagraph"/>
+        <w:numPr>
+          <w:ilvl w:val="0"/>
+          <w:numId w:val="16"/>
+        </w:numPr>
+      </w:pPr>
+      <w:r>
+        <w:t>decade</w:t>
+      </w:r>
+      <w:r>
+        <w:tab/>
+      </w:r>
+    </w:p>
+    <w:p>
+      <w:pPr>
+        <w:pStyle w:val="ListParagraph"/>
+        <w:numPr>
+          <w:ilvl w:val="0"/>
+          <w:numId w:val="16"/>
+        </w:numPr>
+      </w:pPr>
+      <w:r>
+        <w:t>acousticness</w:t>
+      </w:r>
+      <w:r>
+        <w:tab/>
+      </w:r>
+    </w:p>
+    <w:p>
+      <w:pPr>
+        <w:pStyle w:val="ListParagraph"/>
+        <w:numPr>
+          <w:ilvl w:val="0"/>
+          <w:numId w:val="16"/>
+        </w:numPr>
+      </w:pPr>
+      <w:r>
+        <w:t>artists</w:t>
+      </w:r>
+      <w:r>
+        <w:tab/>
+      </w:r>
+    </w:p>
+    <w:p>
+      <w:pPr>
+        <w:pStyle w:val="ListParagraph"/>
+        <w:numPr>
+          <w:ilvl w:val="0"/>
+          <w:numId w:val="16"/>
+        </w:numPr>
+      </w:pPr>
+      <w:r>
+        <w:t>danceability</w:t>
+      </w:r>
+      <w:r>
+        <w:tab/>
+      </w:r>
+    </w:p>
+    <w:p>
+      <w:pPr>
+        <w:pStyle w:val="ListParagraph"/>
+        <w:numPr>
+          <w:ilvl w:val="0"/>
+          <w:numId w:val="16"/>
+        </w:numPr>
+      </w:pPr>
+      <w:r>
+        <w:t>duration_ms</w:t>
+      </w:r>
+      <w:r>
+        <w:tab/>
+      </w:r>
+    </w:p>
+    <w:p>
+      <w:pPr>
+        <w:pStyle w:val="ListParagraph"/>
+        <w:numPr>
+          <w:ilvl w:val="0"/>
+          <w:numId w:val="16"/>
+        </w:numPr>
+      </w:pPr>
+      <w:r>
+        <w:t>energy</w:t>
+      </w:r>
+      <w:r>
+        <w:tab/>
+      </w:r>
+    </w:p>
+    <w:p>
+      <w:pPr>
+        <w:pStyle w:val="ListParagraph"/>
+        <w:numPr>
+          <w:ilvl w:val="0"/>
+          <w:numId w:val="16"/>
+        </w:numPr>
+      </w:pPr>
+      <w:r>
+        <w:t>explicit</w:t>
+      </w:r>
+      <w:r>
+        <w:tab/>
+      </w:r>
+    </w:p>
+    <w:p>
+      <w:pPr>
+        <w:pStyle w:val="ListParagraph"/>
+        <w:numPr>
+          <w:ilvl w:val="0"/>
+          <w:numId w:val="16"/>
+        </w:numPr>
+      </w:pPr>
+      <w:r>
+        <w:t>instrumentalness</w:t>
+      </w:r>
+      <w:r>
+        <w:tab/>
+      </w:r>
+    </w:p>
+    <w:p>
+      <w:pPr>
+        <w:pStyle w:val="ListParagraph"/>
+        <w:numPr>
+          <w:ilvl w:val="0"/>
+          <w:numId w:val="16"/>
+        </w:numPr>
+      </w:pPr>
+      <w:r>
+        <w:t>key</w:t>
+      </w:r>
+      <w:r>
+        <w:tab/>
+      </w:r>
+    </w:p>
+    <w:p>
+      <w:pPr>
+        <w:pStyle w:val="ListParagraph"/>
+        <w:numPr>
+          <w:ilvl w:val="0"/>
+          <w:numId w:val="16"/>
+        </w:numPr>
+      </w:pPr>
+      <w:r>
+        <w:t>liveness</w:t>
+      </w:r>
+      <w:r>
+        <w:tab/>
+        <w:t>loudness</w:t>
+      </w:r>
+      <w:r>
+        <w:tab/>
+      </w:r>
+    </w:p>
+    <w:p>
+      <w:pPr>
+        <w:pStyle w:val="ListParagraph"/>
+        <w:numPr>
+          <w:ilvl w:val="0"/>
+          <w:numId w:val="16"/>
+        </w:numPr>
+      </w:pPr>
+      <w:r>
+        <w:t>mode</w:t>
+      </w:r>
+      <w:r>
+        <w:tab/>
+      </w:r>
+    </w:p>
+    <w:p>
+      <w:pPr>
+        <w:pStyle w:val="ListParagraph"/>
+        <w:numPr>
+          <w:ilvl w:val="0"/>
+          <w:numId w:val="16"/>
+        </w:numPr>
+      </w:pPr>
+      <w:r>
+        <w:t>name</w:t>
+      </w:r>
+      <w:r>
+        <w:tab/>
+      </w:r>
+    </w:p>
+    <w:p>
+      <w:pPr>
+        <w:pStyle w:val="ListParagraph"/>
+        <w:numPr>
+          <w:ilvl w:val="0"/>
+          <w:numId w:val="16"/>
+        </w:numPr>
+      </w:pPr>
+      <w:r>
+        <w:t>popularity</w:t>
+      </w:r>
+      <w:r>
+        <w:tab/>
+      </w:r>
+    </w:p>
+    <w:p>
+      <w:pPr>
+        <w:pStyle w:val="ListParagraph"/>
+        <w:numPr>
+          <w:ilvl w:val="0"/>
+          <w:numId w:val="16"/>
+        </w:numPr>
+      </w:pPr>
+      <w:r>
+        <w:t>speechiness</w:t>
+      </w:r>
+      <w:r>
+        <w:tab/>
+      </w:r>
+    </w:p>
+    <w:p>
+      <w:pPr>
+        <w:pStyle w:val="ListParagraph"/>
+        <w:numPr>
+          <w:ilvl w:val="0"/>
+          <w:numId w:val="16"/>
+        </w:numPr>
+      </w:pPr>
+      <w:r>
+        <w:t>tempo</w:t>
+      </w:r>
+    </w:p>
     <w:p/>
     <w:sectPr>
       <w:footerReference w:type="default" r:id="rId10"/>
@@ -734,7 +920,7 @@
   <w:abstractNum w:abstractNumId="10" w15:restartNumberingAfterBreak="0">
     <w:nsid w:val="05BD582D"/>
     <w:multiLevelType w:val="hybridMultilevel"/>
-    <w:tmpl w:val="E36C5F02"/>
+    <w:tmpl w:val="FFD08F96"/>
     <w:lvl w:ilvl="0" w:tplc="E6640BB8">
       <w:start w:val="1"/>
       <w:numFmt w:val="decimal"/>
@@ -825,6 +1011,119 @@
     </w:lvl>
   </w:abstractNum>
   <w:abstractNum w:abstractNumId="11" w15:restartNumberingAfterBreak="0">
+    <w:nsid w:val="1F1D52C4"/>
+    <w:multiLevelType w:val="hybridMultilevel"/>
+    <w:tmpl w:val="C0C00050"/>
+    <w:lvl w:ilvl="0" w:tplc="04090001">
+      <w:start w:val="1"/>
+      <w:numFmt w:val="bullet"/>
+      <w:lvlText w:val=""/>
+      <w:lvlJc w:val="left"/>
+      <w:pPr>
+        <w:ind w:left="720" w:hanging="360"/>
+      </w:pPr>
+      <w:rPr>
+        <w:rFonts w:ascii="Symbol" w:hAnsi="Symbol" w:hint="default"/>
+      </w:rPr>
+    </w:lvl>
+    <w:lvl w:ilvl="1" w:tplc="04090003" w:tentative="1">
+      <w:start w:val="1"/>
+      <w:numFmt w:val="bullet"/>
+      <w:lvlText w:val="o"/>
+      <w:lvlJc w:val="left"/>
+      <w:pPr>
+        <w:ind w:left="1440" w:hanging="360"/>
+      </w:pPr>
+      <w:rPr>
+        <w:rFonts w:ascii="Courier New" w:hAnsi="Courier New" w:cs="Courier New" w:hint="default"/>
+      </w:rPr>
+    </w:lvl>
+    <w:lvl w:ilvl="2" w:tplc="04090005" w:tentative="1">
+      <w:start w:val="1"/>
+      <w:numFmt w:val="bullet"/>
+      <w:lvlText w:val=""/>
+      <w:lvlJc w:val="left"/>
+      <w:pPr>
+        <w:ind w:left="2160" w:hanging="360"/>
+      </w:pPr>
+      <w:rPr>
+        <w:rFonts w:ascii="Wingdings" w:hAnsi="Wingdings" w:hint="default"/>
+      </w:rPr>
+    </w:lvl>
+    <w:lvl w:ilvl="3" w:tplc="04090001" w:tentative="1">
+      <w:start w:val="1"/>
+      <w:numFmt w:val="bullet"/>
+      <w:lvlText w:val=""/>
+      <w:lvlJc w:val="left"/>
+      <w:pPr>
+        <w:ind w:left="2880" w:hanging="360"/>
+      </w:pPr>
+      <w:rPr>
+        <w:rFonts w:ascii="Symbol" w:hAnsi="Symbol" w:hint="default"/>
+      </w:rPr>
+    </w:lvl>
+    <w:lvl w:ilvl="4" w:tplc="04090003" w:tentative="1">
+      <w:start w:val="1"/>
+      <w:numFmt w:val="bullet"/>
+      <w:lvlText w:val="o"/>
+      <w:lvlJc w:val="left"/>
+      <w:pPr>
+        <w:ind w:left="3600" w:hanging="360"/>
+      </w:pPr>
+      <w:rPr>
+        <w:rFonts w:ascii="Courier New" w:hAnsi="Courier New" w:cs="Courier New" w:hint="default"/>
+      </w:rPr>
+    </w:lvl>
+    <w:lvl w:ilvl="5" w:tplc="04090005" w:tentative="1">
+      <w:start w:val="1"/>
+      <w:numFmt w:val="bullet"/>
+      <w:lvlText w:val=""/>
+      <w:lvlJc w:val="left"/>
+      <w:pPr>
+        <w:ind w:left="4320" w:hanging="360"/>
+      </w:pPr>
+      <w:rPr>
+        <w:rFonts w:ascii="Wingdings" w:hAnsi="Wingdings" w:hint="default"/>
+      </w:rPr>
+    </w:lvl>
+    <w:lvl w:ilvl="6" w:tplc="04090001" w:tentative="1">
+      <w:start w:val="1"/>
+      <w:numFmt w:val="bullet"/>
+      <w:lvlText w:val=""/>
+      <w:lvlJc w:val="left"/>
+      <w:pPr>
+        <w:ind w:left="5040" w:hanging="360"/>
+      </w:pPr>
+      <w:rPr>
+        <w:rFonts w:ascii="Symbol" w:hAnsi="Symbol" w:hint="default"/>
+      </w:rPr>
+    </w:lvl>
+    <w:lvl w:ilvl="7" w:tplc="04090003" w:tentative="1">
+      <w:start w:val="1"/>
+      <w:numFmt w:val="bullet"/>
+      <w:lvlText w:val="o"/>
+      <w:lvlJc w:val="left"/>
+      <w:pPr>
+        <w:ind w:left="5760" w:hanging="360"/>
+      </w:pPr>
+      <w:rPr>
+        <w:rFonts w:ascii="Courier New" w:hAnsi="Courier New" w:cs="Courier New" w:hint="default"/>
+      </w:rPr>
+    </w:lvl>
+    <w:lvl w:ilvl="8" w:tplc="04090005" w:tentative="1">
+      <w:start w:val="1"/>
+      <w:numFmt w:val="bullet"/>
+      <w:lvlText w:val=""/>
+      <w:lvlJc w:val="left"/>
+      <w:pPr>
+        <w:ind w:left="6480" w:hanging="360"/>
+      </w:pPr>
+      <w:rPr>
+        <w:rFonts w:ascii="Wingdings" w:hAnsi="Wingdings" w:hint="default"/>
+      </w:rPr>
+    </w:lvl>
+  </w:abstractNum>
+  <w:abstractNum w:abstractNumId="12" w15:restartNumberingAfterBreak="0">
     <w:nsid w:val="4F787987"/>
     <w:multiLevelType w:val="multilevel"/>
     <w:tmpl w:val="DBDC0512"/>
@@ -950,7 +1249,7 @@
       </w:rPr>
     </w:lvl>
   </w:abstractNum>
-  <w:abstractNum w:abstractNumId="12" w15:restartNumberingAfterBreak="0">
+  <w:abstractNum w:abstractNumId="13" w15:restartNumberingAfterBreak="0">
     <w:nsid w:val="657E5D71"/>
     <w:multiLevelType w:val="multilevel"/>
     <w:tmpl w:val="5F92E4C4"/>
@@ -1080,10 +1379,10 @@
     <w:abstractNumId w:val="9"/>
   </w:num>
   <w:num w:numId="2">
-    <w:abstractNumId w:val="12"/>
+    <w:abstractNumId w:val="13"/>
   </w:num>
   <w:num w:numId="3">
-    <w:abstractNumId w:val="12"/>
+    <w:abstractNumId w:val="13"/>
     <w:lvlOverride w:ilvl="0">
       <w:startOverride w:val="1"/>
     </w:lvlOverride>
@@ -1119,7 +1418,7 @@
     <w:abstractNumId w:val="0"/>
   </w:num>
   <w:num w:numId="14">
-    <w:abstractNumId w:val="12"/>
+    <w:abstractNumId w:val="13"/>
     <w:lvlOverride w:ilvl="0">
       <w:startOverride w:val="1"/>
     </w:lvlOverride>
@@ -1149,6 +1448,9 @@
     </w:lvlOverride>
   </w:num>
   <w:num w:numId="15">
+    <w:abstractNumId w:val="12"/>
+  </w:num>
+  <w:num w:numId="16">
     <w:abstractNumId w:val="11"/>
   </w:num>
 </w:numbering>
@@ -2364,6 +2666,18 @@
       </w:tcPr>
     </w:tblStylePr>
   </w:style>
+  <w:style w:type="paragraph" w:styleId="ListParagraph">
+    <w:name w:val="List Paragraph"/>
+    <w:basedOn w:val="Normal"/>
+    <w:uiPriority w:val="34"/>
+    <w:unhideWhenUsed/>
+    <w:qFormat/>
+    <w:rsid w:val="00FF3207"/>
+    <w:pPr>
+      <w:ind w:left="720"/>
+      <w:contextualSpacing/>
+    </w:pPr>
+  </w:style>
 </w:styles>
 </file>
 
@@ -2504,8 +2818,11 @@
   <w:rsids>
     <w:rsidRoot w:val="00543CEE"/>
     <w:rsid w:val="00105FEF"/>
+    <w:rsid w:val="003C05A3"/>
     <w:rsid w:val="00543CEE"/>
+    <w:rsid w:val="007F66EF"/>
     <w:rsid w:val="00870731"/>
+    <w:rsid w:val="008C3942"/>
     <w:rsid w:val="009610F9"/>
   </w:rsids>
   <m:mathPr>

</xml_diff>